<commit_message>
Este es el bueno
</commit_message>
<xml_diff>
--- a/Reporte de creacion de cuenta GitHub 28-08-2025.docx
+++ b/Reporte de creacion de cuenta GitHub 28-08-2025.docx
@@ -552,8 +552,6 @@
       <w:r>
         <w:rPr>
           <w:rFonts w:ascii="Times New Roman" w:hAnsi="Times New Roman" w:cs="Times New Roman"/>
-          <w:b/>
-          <w:bCs/>
         </w:rPr>
         <w:t>almacenamiento en la nube</w:t>
       </w:r>
@@ -579,8 +577,6 @@
       <w:r>
         <w:rPr>
           <w:rFonts w:ascii="Times New Roman" w:hAnsi="Times New Roman" w:cs="Times New Roman"/>
-          <w:b/>
-          <w:bCs/>
         </w:rPr>
         <w:t>GitHub</w:t>
       </w:r>
@@ -606,8 +602,6 @@
       <w:r>
         <w:rPr>
           <w:rFonts w:ascii="Times New Roman" w:hAnsi="Times New Roman" w:cs="Times New Roman"/>
-          <w:b/>
-          <w:bCs/>
         </w:rPr>
         <w:t>GitHub</w:t>
       </w:r>
@@ -836,7 +830,7 @@
           <w:noProof/>
         </w:rPr>
         <w:drawing>
-          <wp:anchor distT="0" distB="0" distL="114300" distR="114300" simplePos="0" relativeHeight="251658240" behindDoc="1" locked="0" layoutInCell="1" allowOverlap="1" wp14:anchorId="37CA2A07" wp14:editId="7A4DA8CF">
+          <wp:anchor distT="0" distB="0" distL="114300" distR="114300" simplePos="0" relativeHeight="251658240" behindDoc="1" locked="0" layoutInCell="1" allowOverlap="1" wp14:anchorId="37CA2A07" wp14:editId="5F4390CA">
             <wp:simplePos x="0" y="0"/>
             <wp:positionH relativeFrom="column">
               <wp:posOffset>611505</wp:posOffset>
@@ -1749,9 +1743,10 @@
       <w:r>
         <w:rPr>
           <w:rFonts w:ascii="Times New Roman" w:hAnsi="Times New Roman" w:cs="Times New Roman"/>
+          <w:noProof/>
         </w:rPr>
         <w:drawing>
-          <wp:anchor distT="0" distB="0" distL="114300" distR="114300" simplePos="0" relativeHeight="251665408" behindDoc="1" locked="0" layoutInCell="1" allowOverlap="1" wp14:anchorId="0CF09D32" wp14:editId="77C012DE">
+          <wp:anchor distT="0" distB="0" distL="114300" distR="114300" simplePos="0" relativeHeight="251665408" behindDoc="1" locked="0" layoutInCell="1" allowOverlap="1" wp14:anchorId="0CF09D32" wp14:editId="79C6EB73">
             <wp:simplePos x="0" y="0"/>
             <wp:positionH relativeFrom="margin">
               <wp:posOffset>4055745</wp:posOffset>
@@ -1845,15 +1840,7 @@
           <w:b/>
           <w:bCs/>
         </w:rPr>
-        <w:t xml:space="preserve"> de repositorios: A</w:t>
-      </w:r>
-      <w:r>
-        <w:rPr>
-          <w:rFonts w:ascii="Times New Roman" w:hAnsi="Times New Roman" w:cs="Times New Roman"/>
-          <w:b/>
-          <w:bCs/>
-        </w:rPr>
-        <w:t>ccede a la opción de crear un repositorio</w:t>
+        <w:t xml:space="preserve"> de repositorios: Accede a la opción de crear un repositorio</w:t>
       </w:r>
     </w:p>
     <w:p>
@@ -2184,6 +2171,7 @@
       <w:r>
         <w:rPr>
           <w:rFonts w:ascii="Times New Roman" w:hAnsi="Times New Roman" w:cs="Times New Roman"/>
+          <w:noProof/>
         </w:rPr>
         <w:drawing>
           <wp:anchor distT="0" distB="0" distL="114300" distR="114300" simplePos="0" relativeHeight="251666432" behindDoc="1" locked="0" layoutInCell="1" allowOverlap="1" wp14:anchorId="417B358F" wp14:editId="6647A033">
@@ -2546,11 +2534,13 @@
         </w:tabs>
         <w:rPr>
           <w:rFonts w:ascii="Times New Roman" w:hAnsi="Times New Roman" w:cs="Times New Roman"/>
-        </w:rPr>
-      </w:pPr>
-      <w:r>
-        <w:rPr>
-          <w:rFonts w:ascii="Times New Roman" w:hAnsi="Times New Roman" w:cs="Times New Roman"/>
+          <w:noProof/>
+        </w:rPr>
+      </w:pPr>
+      <w:r>
+        <w:rPr>
+          <w:rFonts w:ascii="Times New Roman" w:hAnsi="Times New Roman" w:cs="Times New Roman"/>
+          <w:noProof/>
         </w:rPr>
         <w:drawing>
           <wp:inline distT="0" distB="0" distL="0" distR="0" wp14:anchorId="771FE0DB" wp14:editId="42963D72">
@@ -2589,6 +2579,486 @@
         </w:drawing>
       </w:r>
     </w:p>
+    <w:p>
+      <w:pPr>
+        <w:rPr>
+          <w:rFonts w:ascii="Times New Roman" w:hAnsi="Times New Roman" w:cs="Times New Roman"/>
+        </w:rPr>
+      </w:pPr>
+    </w:p>
+    <w:p>
+      <w:pPr>
+        <w:tabs>
+          <w:tab w:val="left" w:pos="1080"/>
+        </w:tabs>
+        <w:rPr>
+          <w:rFonts w:ascii="Times New Roman" w:hAnsi="Times New Roman" w:cs="Times New Roman"/>
+        </w:rPr>
+      </w:pPr>
+      <w:r>
+        <w:rPr>
+          <w:rFonts w:ascii="Times New Roman" w:hAnsi="Times New Roman" w:cs="Times New Roman"/>
+        </w:rPr>
+        <w:t>Si deseas trabajar en equipo, GitHub permite invitar a otras personas para que participen en tu proyecto. Para hacerlo:</w:t>
+      </w:r>
+    </w:p>
+    <w:p>
+      <w:pPr>
+        <w:numPr>
+          <w:ilvl w:val="0"/>
+          <w:numId w:val="13"/>
+        </w:numPr>
+        <w:tabs>
+          <w:tab w:val="left" w:pos="1080"/>
+        </w:tabs>
+        <w:rPr>
+          <w:rFonts w:ascii="Times New Roman" w:hAnsi="Times New Roman" w:cs="Times New Roman"/>
+        </w:rPr>
+      </w:pPr>
+      <w:r>
+        <w:rPr>
+          <w:rFonts w:ascii="Times New Roman" w:hAnsi="Times New Roman" w:cs="Times New Roman"/>
+        </w:rPr>
+        <w:t xml:space="preserve">Ingresa a tu repositorio y abre la pestaña </w:t>
+      </w:r>
+      <w:r>
+        <w:rPr>
+          <w:rFonts w:ascii="Times New Roman" w:hAnsi="Times New Roman" w:cs="Times New Roman"/>
+          <w:b/>
+          <w:bCs/>
+        </w:rPr>
+        <w:t>“</w:t>
+      </w:r>
+      <w:proofErr w:type="spellStart"/>
+      <w:r>
+        <w:rPr>
+          <w:rFonts w:ascii="Times New Roman" w:hAnsi="Times New Roman" w:cs="Times New Roman"/>
+          <w:b/>
+          <w:bCs/>
+        </w:rPr>
+        <w:t>Settings</w:t>
+      </w:r>
+      <w:proofErr w:type="spellEnd"/>
+      <w:r>
+        <w:rPr>
+          <w:rFonts w:ascii="Times New Roman" w:hAnsi="Times New Roman" w:cs="Times New Roman"/>
+          <w:b/>
+          <w:bCs/>
+        </w:rPr>
+        <w:t>”</w:t>
+      </w:r>
+      <w:r>
+        <w:rPr>
+          <w:rFonts w:ascii="Times New Roman" w:hAnsi="Times New Roman" w:cs="Times New Roman"/>
+        </w:rPr>
+        <w:t xml:space="preserve"> (Configuración).</w:t>
+      </w:r>
+    </w:p>
+    <w:p>
+      <w:pPr>
+        <w:numPr>
+          <w:ilvl w:val="0"/>
+          <w:numId w:val="13"/>
+        </w:numPr>
+        <w:tabs>
+          <w:tab w:val="left" w:pos="1080"/>
+        </w:tabs>
+        <w:rPr>
+          <w:rFonts w:ascii="Times New Roman" w:hAnsi="Times New Roman" w:cs="Times New Roman"/>
+        </w:rPr>
+      </w:pPr>
+      <w:r>
+        <w:rPr>
+          <w:rFonts w:ascii="Times New Roman" w:hAnsi="Times New Roman" w:cs="Times New Roman"/>
+        </w:rPr>
+        <w:t xml:space="preserve">En el menú lateral, selecciona la opción </w:t>
+      </w:r>
+      <w:r>
+        <w:rPr>
+          <w:rFonts w:ascii="Times New Roman" w:hAnsi="Times New Roman" w:cs="Times New Roman"/>
+          <w:b/>
+          <w:bCs/>
+        </w:rPr>
+        <w:t>“</w:t>
+      </w:r>
+      <w:proofErr w:type="spellStart"/>
+      <w:r>
+        <w:rPr>
+          <w:rFonts w:ascii="Times New Roman" w:hAnsi="Times New Roman" w:cs="Times New Roman"/>
+          <w:b/>
+          <w:bCs/>
+        </w:rPr>
+        <w:t>Collaborators</w:t>
+      </w:r>
+      <w:proofErr w:type="spellEnd"/>
+      <w:r>
+        <w:rPr>
+          <w:rFonts w:ascii="Times New Roman" w:hAnsi="Times New Roman" w:cs="Times New Roman"/>
+          <w:b/>
+          <w:bCs/>
+        </w:rPr>
+        <w:t>”</w:t>
+      </w:r>
+      <w:r>
+        <w:rPr>
+          <w:rFonts w:ascii="Times New Roman" w:hAnsi="Times New Roman" w:cs="Times New Roman"/>
+        </w:rPr>
+        <w:t>.</w:t>
+      </w:r>
+    </w:p>
+    <w:p>
+      <w:pPr>
+        <w:numPr>
+          <w:ilvl w:val="0"/>
+          <w:numId w:val="13"/>
+        </w:numPr>
+        <w:tabs>
+          <w:tab w:val="left" w:pos="1080"/>
+        </w:tabs>
+        <w:rPr>
+          <w:rFonts w:ascii="Times New Roman" w:hAnsi="Times New Roman" w:cs="Times New Roman"/>
+        </w:rPr>
+      </w:pPr>
+      <w:r>
+        <w:rPr>
+          <w:rFonts w:ascii="Times New Roman" w:hAnsi="Times New Roman" w:cs="Times New Roman"/>
+        </w:rPr>
+        <w:t xml:space="preserve">Haz clic en </w:t>
+      </w:r>
+      <w:r>
+        <w:rPr>
+          <w:rFonts w:ascii="Times New Roman" w:hAnsi="Times New Roman" w:cs="Times New Roman"/>
+          <w:b/>
+          <w:bCs/>
+        </w:rPr>
+        <w:t>“</w:t>
+      </w:r>
+      <w:proofErr w:type="spellStart"/>
+      <w:r>
+        <w:rPr>
+          <w:rFonts w:ascii="Times New Roman" w:hAnsi="Times New Roman" w:cs="Times New Roman"/>
+          <w:b/>
+          <w:bCs/>
+        </w:rPr>
+        <w:t>Add</w:t>
+      </w:r>
+      <w:proofErr w:type="spellEnd"/>
+      <w:r>
+        <w:rPr>
+          <w:rFonts w:ascii="Times New Roman" w:hAnsi="Times New Roman" w:cs="Times New Roman"/>
+          <w:b/>
+          <w:bCs/>
+        </w:rPr>
+        <w:t xml:space="preserve"> </w:t>
+      </w:r>
+      <w:proofErr w:type="spellStart"/>
+      <w:r>
+        <w:rPr>
+          <w:rFonts w:ascii="Times New Roman" w:hAnsi="Times New Roman" w:cs="Times New Roman"/>
+          <w:b/>
+          <w:bCs/>
+        </w:rPr>
+        <w:t>people</w:t>
+      </w:r>
+      <w:proofErr w:type="spellEnd"/>
+      <w:r>
+        <w:rPr>
+          <w:rFonts w:ascii="Times New Roman" w:hAnsi="Times New Roman" w:cs="Times New Roman"/>
+          <w:b/>
+          <w:bCs/>
+        </w:rPr>
+        <w:t>”</w:t>
+      </w:r>
+      <w:r>
+        <w:rPr>
+          <w:rFonts w:ascii="Times New Roman" w:hAnsi="Times New Roman" w:cs="Times New Roman"/>
+        </w:rPr>
+        <w:t xml:space="preserve"> e introduce el nombre de usuario o correo de la persona que quieras invitar.</w:t>
+      </w:r>
+    </w:p>
+    <w:p>
+      <w:pPr>
+        <w:numPr>
+          <w:ilvl w:val="0"/>
+          <w:numId w:val="13"/>
+        </w:numPr>
+        <w:tabs>
+          <w:tab w:val="left" w:pos="1080"/>
+        </w:tabs>
+        <w:rPr>
+          <w:rFonts w:ascii="Times New Roman" w:hAnsi="Times New Roman" w:cs="Times New Roman"/>
+        </w:rPr>
+      </w:pPr>
+      <w:r>
+        <w:rPr>
+          <w:rFonts w:ascii="Times New Roman" w:hAnsi="Times New Roman" w:cs="Times New Roman"/>
+        </w:rPr>
+        <w:t>Asigna el nivel de permisos que tendrá:</w:t>
+      </w:r>
+    </w:p>
+    <w:p>
+      <w:pPr>
+        <w:numPr>
+          <w:ilvl w:val="1"/>
+          <w:numId w:val="13"/>
+        </w:numPr>
+        <w:tabs>
+          <w:tab w:val="left" w:pos="1080"/>
+        </w:tabs>
+        <w:rPr>
+          <w:rFonts w:ascii="Times New Roman" w:hAnsi="Times New Roman" w:cs="Times New Roman"/>
+        </w:rPr>
+      </w:pPr>
+      <w:proofErr w:type="spellStart"/>
+      <w:r>
+        <w:rPr>
+          <w:rFonts w:ascii="Times New Roman" w:hAnsi="Times New Roman" w:cs="Times New Roman"/>
+          <w:b/>
+          <w:bCs/>
+        </w:rPr>
+        <w:t>Read</w:t>
+      </w:r>
+      <w:proofErr w:type="spellEnd"/>
+      <w:r>
+        <w:rPr>
+          <w:rFonts w:ascii="Times New Roman" w:hAnsi="Times New Roman" w:cs="Times New Roman"/>
+        </w:rPr>
+        <w:t xml:space="preserve"> → solo puede visualizar.</w:t>
+      </w:r>
+    </w:p>
+    <w:p>
+      <w:pPr>
+        <w:numPr>
+          <w:ilvl w:val="1"/>
+          <w:numId w:val="13"/>
+        </w:numPr>
+        <w:tabs>
+          <w:tab w:val="left" w:pos="1080"/>
+        </w:tabs>
+        <w:rPr>
+          <w:rFonts w:ascii="Times New Roman" w:hAnsi="Times New Roman" w:cs="Times New Roman"/>
+        </w:rPr>
+      </w:pPr>
+      <w:proofErr w:type="spellStart"/>
+      <w:r>
+        <w:rPr>
+          <w:rFonts w:ascii="Times New Roman" w:hAnsi="Times New Roman" w:cs="Times New Roman"/>
+          <w:b/>
+          <w:bCs/>
+        </w:rPr>
+        <w:t>Write</w:t>
+      </w:r>
+      <w:proofErr w:type="spellEnd"/>
+      <w:r>
+        <w:rPr>
+          <w:rFonts w:ascii="Times New Roman" w:hAnsi="Times New Roman" w:cs="Times New Roman"/>
+        </w:rPr>
+        <w:t xml:space="preserve"> → puede hacer cambios y subir archivos.</w:t>
+      </w:r>
+    </w:p>
+    <w:p>
+      <w:pPr>
+        <w:numPr>
+          <w:ilvl w:val="1"/>
+          <w:numId w:val="13"/>
+        </w:numPr>
+        <w:tabs>
+          <w:tab w:val="left" w:pos="1080"/>
+        </w:tabs>
+        <w:rPr>
+          <w:rFonts w:ascii="Times New Roman" w:hAnsi="Times New Roman" w:cs="Times New Roman"/>
+        </w:rPr>
+      </w:pPr>
+      <w:proofErr w:type="spellStart"/>
+      <w:r>
+        <w:rPr>
+          <w:rFonts w:ascii="Times New Roman" w:hAnsi="Times New Roman" w:cs="Times New Roman"/>
+          <w:b/>
+          <w:bCs/>
+        </w:rPr>
+        <w:t>Admin</w:t>
+      </w:r>
+      <w:proofErr w:type="spellEnd"/>
+      <w:r>
+        <w:rPr>
+          <w:rFonts w:ascii="Times New Roman" w:hAnsi="Times New Roman" w:cs="Times New Roman"/>
+        </w:rPr>
+        <w:t xml:space="preserve"> → controla la configuración completa del repositorio.</w:t>
+      </w:r>
+    </w:p>
+    <w:p>
+      <w:pPr>
+        <w:numPr>
+          <w:ilvl w:val="0"/>
+          <w:numId w:val="13"/>
+        </w:numPr>
+        <w:tabs>
+          <w:tab w:val="left" w:pos="1080"/>
+        </w:tabs>
+        <w:rPr>
+          <w:rFonts w:ascii="Times New Roman" w:hAnsi="Times New Roman" w:cs="Times New Roman"/>
+        </w:rPr>
+      </w:pPr>
+      <w:r>
+        <w:rPr>
+          <w:rFonts w:ascii="Times New Roman" w:hAnsi="Times New Roman" w:cs="Times New Roman"/>
+        </w:rPr>
+        <w:t>Finalmente, envía la invitación. El colaborador deberá aceptarla para poder empezar a contribuir.</w:t>
+      </w:r>
+    </w:p>
+    <w:p>
+      <w:pPr>
+        <w:tabs>
+          <w:tab w:val="left" w:pos="1080"/>
+        </w:tabs>
+        <w:rPr>
+          <w:rFonts w:ascii="Times New Roman" w:hAnsi="Times New Roman" w:cs="Times New Roman"/>
+        </w:rPr>
+      </w:pPr>
+      <w:r>
+        <w:rPr>
+          <w:rFonts w:ascii="Times New Roman" w:hAnsi="Times New Roman" w:cs="Times New Roman"/>
+        </w:rPr>
+        <w:lastRenderedPageBreak/>
+        <w:drawing>
+          <wp:inline distT="0" distB="0" distL="0" distR="0" wp14:anchorId="26CD12C1" wp14:editId="677A2DAD">
+            <wp:extent cx="5612130" cy="2686685"/>
+            <wp:effectExtent l="0" t="0" r="7620" b="0"/>
+            <wp:docPr id="1627721520" name="Imagen 1" descr="Interfaz de usuario gráfica, Aplicación&#10;&#10;El contenido generado por IA puede ser incorrecto."/>
+            <wp:cNvGraphicFramePr>
+              <a:graphicFrameLocks xmlns:a="http://schemas.openxmlformats.org/drawingml/2006/main" noChangeAspect="1"/>
+            </wp:cNvGraphicFramePr>
+            <a:graphic xmlns:a="http://schemas.openxmlformats.org/drawingml/2006/main">
+              <a:graphicData uri="http://schemas.openxmlformats.org/drawingml/2006/picture">
+                <pic:pic xmlns:pic="http://schemas.openxmlformats.org/drawingml/2006/picture">
+                  <pic:nvPicPr>
+                    <pic:cNvPr id="1627721520" name="Imagen 1" descr="Interfaz de usuario gráfica, Aplicación&#10;&#10;El contenido generado por IA puede ser incorrecto."/>
+                    <pic:cNvPicPr/>
+                  </pic:nvPicPr>
+                  <pic:blipFill>
+                    <a:blip r:embed="rId16"/>
+                    <a:stretch>
+                      <a:fillRect/>
+                    </a:stretch>
+                  </pic:blipFill>
+                  <pic:spPr>
+                    <a:xfrm>
+                      <a:off x="0" y="0"/>
+                      <a:ext cx="5612130" cy="2686685"/>
+                    </a:xfrm>
+                    <a:prstGeom prst="rect">
+                      <a:avLst/>
+                    </a:prstGeom>
+                  </pic:spPr>
+                </pic:pic>
+              </a:graphicData>
+            </a:graphic>
+          </wp:inline>
+        </w:drawing>
+      </w:r>
+    </w:p>
+    <w:p>
+      <w:pPr>
+        <w:tabs>
+          <w:tab w:val="left" w:pos="1080"/>
+        </w:tabs>
+        <w:rPr>
+          <w:rFonts w:ascii="Times New Roman" w:hAnsi="Times New Roman" w:cs="Times New Roman"/>
+        </w:rPr>
+      </w:pPr>
+    </w:p>
+    <w:p>
+      <w:pPr>
+        <w:tabs>
+          <w:tab w:val="left" w:pos="1080"/>
+        </w:tabs>
+        <w:rPr>
+          <w:rFonts w:ascii="Times New Roman" w:hAnsi="Times New Roman" w:cs="Times New Roman"/>
+          <w:b/>
+          <w:bCs/>
+          <w:sz w:val="28"/>
+          <w:szCs w:val="28"/>
+        </w:rPr>
+      </w:pPr>
+      <w:r>
+        <w:rPr>
+          <w:rFonts w:ascii="Times New Roman" w:hAnsi="Times New Roman" w:cs="Times New Roman"/>
+          <w:b/>
+          <w:bCs/>
+          <w:sz w:val="28"/>
+          <w:szCs w:val="28"/>
+        </w:rPr>
+        <w:t xml:space="preserve">Referencias </w:t>
+      </w:r>
+    </w:p>
+    <w:p>
+      <w:pPr>
+        <w:tabs>
+          <w:tab w:val="left" w:pos="1080"/>
+        </w:tabs>
+        <w:rPr>
+          <w:rFonts w:ascii="Times New Roman" w:hAnsi="Times New Roman" w:cs="Times New Roman"/>
+        </w:rPr>
+      </w:pPr>
+      <w:hyperlink r:id="rId17" w:history="1">
+        <w:r>
+          <w:rPr>
+            <w:rStyle w:val="Hipervnculo"/>
+            <w:rFonts w:ascii="Times New Roman" w:hAnsi="Times New Roman" w:cs="Times New Roman"/>
+          </w:rPr>
+          <w:t>https://docs.github.com/es/get-started/signing-up-for-github?utm_source=chatgpt.com</w:t>
+        </w:r>
+      </w:hyperlink>
+    </w:p>
+    <w:p>
+      <w:pPr>
+        <w:tabs>
+          <w:tab w:val="left" w:pos="1080"/>
+        </w:tabs>
+        <w:rPr>
+          <w:rFonts w:ascii="Times New Roman" w:hAnsi="Times New Roman" w:cs="Times New Roman"/>
+        </w:rPr>
+      </w:pPr>
+      <w:hyperlink r:id="rId18" w:history="1">
+        <w:r>
+          <w:rPr>
+            <w:rStyle w:val="Hipervnculo"/>
+            <w:rFonts w:ascii="Times New Roman" w:hAnsi="Times New Roman" w:cs="Times New Roman"/>
+          </w:rPr>
+          <w:t>https://docs.github.com/es/repositories/working-with-files/managing-files/adding-a-file-to-a-repository?utm_source=chatgpt.com</w:t>
+        </w:r>
+      </w:hyperlink>
+    </w:p>
+    <w:p>
+      <w:pPr>
+        <w:tabs>
+          <w:tab w:val="left" w:pos="1080"/>
+        </w:tabs>
+        <w:rPr>
+          <w:rFonts w:ascii="Times New Roman" w:hAnsi="Times New Roman" w:cs="Times New Roman"/>
+        </w:rPr>
+      </w:pPr>
+      <w:hyperlink r:id="rId19" w:history="1">
+        <w:r>
+          <w:rPr>
+            <w:rStyle w:val="Hipervnculo"/>
+            <w:rFonts w:ascii="Times New Roman" w:hAnsi="Times New Roman" w:cs="Times New Roman"/>
+          </w:rPr>
+          <w:t>https://docs.github.com/es/account-and-profile/setting-up-and-managing-your-personal-account-on-github/managing-access-to-your-personal-repositories/inviting-collaborators-to-a-personal-repository?utm_source=chatgpt.com</w:t>
+        </w:r>
+      </w:hyperlink>
+    </w:p>
+    <w:p>
+      <w:pPr>
+        <w:tabs>
+          <w:tab w:val="left" w:pos="1080"/>
+        </w:tabs>
+        <w:rPr>
+          <w:rFonts w:ascii="Times New Roman" w:hAnsi="Times New Roman" w:cs="Times New Roman"/>
+          <w:u w:val="single"/>
+        </w:rPr>
+      </w:pPr>
+    </w:p>
     <w:sectPr>
       <w:pgSz w:w="12240" w:h="15840"/>
       <w:pgMar w:top="1417" w:right="1701" w:bottom="1417" w:left="1701" w:header="708" w:footer="708" w:gutter="0"/>
@@ -2868,6 +3338,123 @@
     </w:lvl>
   </w:abstractNum>
   <w:abstractNum w:abstractNumId="2" w15:restartNumberingAfterBreak="0">
+    <w:nsid w:val="360B1065"/>
+    <w:multiLevelType w:val="multilevel"/>
+    <w:tmpl w:val="6D0E17AA"/>
+    <w:lvl w:ilvl="0">
+      <w:start w:val="1"/>
+      <w:numFmt w:val="decimal"/>
+      <w:lvlText w:val="%1."/>
+      <w:lvlJc w:val="left"/>
+      <w:pPr>
+        <w:tabs>
+          <w:tab w:val="num" w:pos="720"/>
+        </w:tabs>
+        <w:ind w:left="720" w:hanging="360"/>
+      </w:pPr>
+    </w:lvl>
+    <w:lvl w:ilvl="1">
+      <w:start w:val="1"/>
+      <w:numFmt w:val="bullet"/>
+      <w:lvlText w:val="o"/>
+      <w:lvlJc w:val="left"/>
+      <w:pPr>
+        <w:tabs>
+          <w:tab w:val="num" w:pos="1440"/>
+        </w:tabs>
+        <w:ind w:left="1440" w:hanging="360"/>
+      </w:pPr>
+      <w:rPr>
+        <w:rFonts w:ascii="Courier New" w:hAnsi="Courier New" w:hint="default"/>
+        <w:sz w:val="20"/>
+      </w:rPr>
+    </w:lvl>
+    <w:lvl w:ilvl="2" w:tentative="1">
+      <w:start w:val="1"/>
+      <w:numFmt w:val="decimal"/>
+      <w:lvlText w:val="%3."/>
+      <w:lvlJc w:val="left"/>
+      <w:pPr>
+        <w:tabs>
+          <w:tab w:val="num" w:pos="2160"/>
+        </w:tabs>
+        <w:ind w:left="2160" w:hanging="360"/>
+      </w:pPr>
+    </w:lvl>
+    <w:lvl w:ilvl="3" w:tentative="1">
+      <w:start w:val="1"/>
+      <w:numFmt w:val="decimal"/>
+      <w:lvlText w:val="%4."/>
+      <w:lvlJc w:val="left"/>
+      <w:pPr>
+        <w:tabs>
+          <w:tab w:val="num" w:pos="2880"/>
+        </w:tabs>
+        <w:ind w:left="2880" w:hanging="360"/>
+      </w:pPr>
+    </w:lvl>
+    <w:lvl w:ilvl="4" w:tentative="1">
+      <w:start w:val="1"/>
+      <w:numFmt w:val="decimal"/>
+      <w:lvlText w:val="%5."/>
+      <w:lvlJc w:val="left"/>
+      <w:pPr>
+        <w:tabs>
+          <w:tab w:val="num" w:pos="3600"/>
+        </w:tabs>
+        <w:ind w:left="3600" w:hanging="360"/>
+      </w:pPr>
+    </w:lvl>
+    <w:lvl w:ilvl="5" w:tentative="1">
+      <w:start w:val="1"/>
+      <w:numFmt w:val="decimal"/>
+      <w:lvlText w:val="%6."/>
+      <w:lvlJc w:val="left"/>
+      <w:pPr>
+        <w:tabs>
+          <w:tab w:val="num" w:pos="4320"/>
+        </w:tabs>
+        <w:ind w:left="4320" w:hanging="360"/>
+      </w:pPr>
+    </w:lvl>
+    <w:lvl w:ilvl="6" w:tentative="1">
+      <w:start w:val="1"/>
+      <w:numFmt w:val="decimal"/>
+      <w:lvlText w:val="%7."/>
+      <w:lvlJc w:val="left"/>
+      <w:pPr>
+        <w:tabs>
+          <w:tab w:val="num" w:pos="5040"/>
+        </w:tabs>
+        <w:ind w:left="5040" w:hanging="360"/>
+      </w:pPr>
+    </w:lvl>
+    <w:lvl w:ilvl="7" w:tentative="1">
+      <w:start w:val="1"/>
+      <w:numFmt w:val="decimal"/>
+      <w:lvlText w:val="%8."/>
+      <w:lvlJc w:val="left"/>
+      <w:pPr>
+        <w:tabs>
+          <w:tab w:val="num" w:pos="5760"/>
+        </w:tabs>
+        <w:ind w:left="5760" w:hanging="360"/>
+      </w:pPr>
+    </w:lvl>
+    <w:lvl w:ilvl="8" w:tentative="1">
+      <w:start w:val="1"/>
+      <w:numFmt w:val="decimal"/>
+      <w:lvlText w:val="%9."/>
+      <w:lvlJc w:val="left"/>
+      <w:pPr>
+        <w:tabs>
+          <w:tab w:val="num" w:pos="6480"/>
+        </w:tabs>
+        <w:ind w:left="6480" w:hanging="360"/>
+      </w:pPr>
+    </w:lvl>
+  </w:abstractNum>
+  <w:abstractNum w:abstractNumId="3" w15:restartNumberingAfterBreak="0">
     <w:nsid w:val="36906306"/>
     <w:multiLevelType w:val="multilevel"/>
     <w:tmpl w:val="2C2AA3C6"/>
@@ -2980,7 +3567,7 @@
       </w:pPr>
     </w:lvl>
   </w:abstractNum>
-  <w:abstractNum w:abstractNumId="3" w15:restartNumberingAfterBreak="0">
+  <w:abstractNum w:abstractNumId="4" w15:restartNumberingAfterBreak="0">
     <w:nsid w:val="43903EC2"/>
     <w:multiLevelType w:val="multilevel"/>
     <w:tmpl w:val="D5D60316"/>
@@ -3129,7 +3716,7 @@
       </w:rPr>
     </w:lvl>
   </w:abstractNum>
-  <w:abstractNum w:abstractNumId="4" w15:restartNumberingAfterBreak="0">
+  <w:abstractNum w:abstractNumId="5" w15:restartNumberingAfterBreak="0">
     <w:nsid w:val="4A014A68"/>
     <w:multiLevelType w:val="multilevel"/>
     <w:tmpl w:val="88E43210"/>
@@ -3242,7 +3829,7 @@
       </w:pPr>
     </w:lvl>
   </w:abstractNum>
-  <w:abstractNum w:abstractNumId="5" w15:restartNumberingAfterBreak="0">
+  <w:abstractNum w:abstractNumId="6" w15:restartNumberingAfterBreak="0">
     <w:nsid w:val="55142C9F"/>
     <w:multiLevelType w:val="multilevel"/>
     <w:tmpl w:val="174ABAFE"/>
@@ -3355,7 +3942,7 @@
       </w:pPr>
     </w:lvl>
   </w:abstractNum>
-  <w:abstractNum w:abstractNumId="6" w15:restartNumberingAfterBreak="0">
+  <w:abstractNum w:abstractNumId="7" w15:restartNumberingAfterBreak="0">
     <w:nsid w:val="5C155D0C"/>
     <w:multiLevelType w:val="multilevel"/>
     <w:tmpl w:val="B6267C60"/>
@@ -3468,7 +4055,7 @@
       </w:pPr>
     </w:lvl>
   </w:abstractNum>
-  <w:abstractNum w:abstractNumId="7" w15:restartNumberingAfterBreak="0">
+  <w:abstractNum w:abstractNumId="8" w15:restartNumberingAfterBreak="0">
     <w:nsid w:val="5C237862"/>
     <w:multiLevelType w:val="multilevel"/>
     <w:tmpl w:val="2B76D9B0"/>
@@ -3581,7 +4168,7 @@
       </w:pPr>
     </w:lvl>
   </w:abstractNum>
-  <w:abstractNum w:abstractNumId="8" w15:restartNumberingAfterBreak="0">
+  <w:abstractNum w:abstractNumId="9" w15:restartNumberingAfterBreak="0">
     <w:nsid w:val="62702CB8"/>
     <w:multiLevelType w:val="multilevel"/>
     <w:tmpl w:val="0ACA610E"/>
@@ -3728,7 +4315,7 @@
       </w:rPr>
     </w:lvl>
   </w:abstractNum>
-  <w:abstractNum w:abstractNumId="9" w15:restartNumberingAfterBreak="0">
+  <w:abstractNum w:abstractNumId="10" w15:restartNumberingAfterBreak="0">
     <w:nsid w:val="65604FAC"/>
     <w:multiLevelType w:val="multilevel"/>
     <w:tmpl w:val="A3F8E068"/>
@@ -3841,7 +4428,7 @@
       </w:pPr>
     </w:lvl>
   </w:abstractNum>
-  <w:abstractNum w:abstractNumId="10" w15:restartNumberingAfterBreak="0">
+  <w:abstractNum w:abstractNumId="11" w15:restartNumberingAfterBreak="0">
     <w:nsid w:val="7AFF50DA"/>
     <w:multiLevelType w:val="multilevel"/>
     <w:tmpl w:val="00B0D06E"/>
@@ -3958,7 +4545,7 @@
       </w:pPr>
     </w:lvl>
   </w:abstractNum>
-  <w:abstractNum w:abstractNumId="11" w15:restartNumberingAfterBreak="0">
+  <w:abstractNum w:abstractNumId="12" w15:restartNumberingAfterBreak="0">
     <w:nsid w:val="7BDE4ADF"/>
     <w:multiLevelType w:val="multilevel"/>
     <w:tmpl w:val="1AE08254"/>
@@ -4076,40 +4663,43 @@
     </w:lvl>
   </w:abstractNum>
   <w:num w:numId="1" w16cid:durableId="655643068">
-    <w:abstractNumId w:val="2"/>
+    <w:abstractNumId w:val="3"/>
   </w:num>
   <w:num w:numId="2" w16cid:durableId="1948266578">
-    <w:abstractNumId w:val="6"/>
+    <w:abstractNumId w:val="7"/>
   </w:num>
   <w:num w:numId="3" w16cid:durableId="944534020">
     <w:abstractNumId w:val="0"/>
   </w:num>
   <w:num w:numId="4" w16cid:durableId="1827627359">
-    <w:abstractNumId w:val="7"/>
+    <w:abstractNumId w:val="8"/>
   </w:num>
   <w:num w:numId="5" w16cid:durableId="275454645">
+    <w:abstractNumId w:val="6"/>
+  </w:num>
+  <w:num w:numId="6" w16cid:durableId="1905532211">
     <w:abstractNumId w:val="5"/>
   </w:num>
-  <w:num w:numId="6" w16cid:durableId="1905532211">
-    <w:abstractNumId w:val="4"/>
-  </w:num>
   <w:num w:numId="7" w16cid:durableId="1387147263">
-    <w:abstractNumId w:val="9"/>
+    <w:abstractNumId w:val="10"/>
   </w:num>
   <w:num w:numId="8" w16cid:durableId="956983592">
-    <w:abstractNumId w:val="11"/>
+    <w:abstractNumId w:val="12"/>
   </w:num>
   <w:num w:numId="9" w16cid:durableId="218325642">
     <w:abstractNumId w:val="1"/>
   </w:num>
   <w:num w:numId="10" w16cid:durableId="1827473557">
-    <w:abstractNumId w:val="3"/>
+    <w:abstractNumId w:val="4"/>
   </w:num>
   <w:num w:numId="11" w16cid:durableId="1357776113">
-    <w:abstractNumId w:val="8"/>
+    <w:abstractNumId w:val="9"/>
   </w:num>
   <w:num w:numId="12" w16cid:durableId="1678850523">
-    <w:abstractNumId w:val="10"/>
+    <w:abstractNumId w:val="11"/>
+  </w:num>
+  <w:num w:numId="13" w16cid:durableId="688071578">
+    <w:abstractNumId w:val="2"/>
   </w:num>
 </w:numbering>
 </file>

</xml_diff>

<commit_message>
Este esta compelto ya
</commit_message>
<xml_diff>
--- a/Reporte de creacion de cuenta GitHub 28-08-2025.docx
+++ b/Reporte de creacion de cuenta GitHub 28-08-2025.docx
@@ -830,7 +830,7 @@
           <w:noProof/>
         </w:rPr>
         <w:drawing>
-          <wp:anchor distT="0" distB="0" distL="114300" distR="114300" simplePos="0" relativeHeight="251658240" behindDoc="1" locked="0" layoutInCell="1" allowOverlap="1" wp14:anchorId="37CA2A07" wp14:editId="5F4390CA">
+          <wp:anchor distT="0" distB="0" distL="114300" distR="114300" simplePos="0" relativeHeight="251658240" behindDoc="1" locked="0" layoutInCell="1" allowOverlap="1" wp14:anchorId="37CA2A07" wp14:editId="7F69B5E1">
             <wp:simplePos x="0" y="0"/>
             <wp:positionH relativeFrom="column">
               <wp:posOffset>611505</wp:posOffset>
@@ -1746,7 +1746,7 @@
           <w:noProof/>
         </w:rPr>
         <w:drawing>
-          <wp:anchor distT="0" distB="0" distL="114300" distR="114300" simplePos="0" relativeHeight="251665408" behindDoc="1" locked="0" layoutInCell="1" allowOverlap="1" wp14:anchorId="0CF09D32" wp14:editId="79C6EB73">
+          <wp:anchor distT="0" distB="0" distL="114300" distR="114300" simplePos="0" relativeHeight="251665408" behindDoc="1" locked="0" layoutInCell="1" allowOverlap="1" wp14:anchorId="0CF09D32" wp14:editId="1F4D9C16">
             <wp:simplePos x="0" y="0"/>
             <wp:positionH relativeFrom="margin">
               <wp:posOffset>4055745</wp:posOffset>
@@ -2918,6 +2918,7 @@
       <w:r>
         <w:rPr>
           <w:rFonts w:ascii="Times New Roman" w:hAnsi="Times New Roman" w:cs="Times New Roman"/>
+          <w:noProof/>
         </w:rPr>
         <w:lastRenderedPageBreak/>
         <w:drawing>
@@ -2974,20 +2975,16 @@
         </w:tabs>
         <w:rPr>
           <w:rFonts w:ascii="Times New Roman" w:hAnsi="Times New Roman" w:cs="Times New Roman"/>
+        </w:rPr>
+      </w:pPr>
+      <w:r>
+        <w:rPr>
+          <w:rFonts w:ascii="Times New Roman" w:hAnsi="Times New Roman" w:cs="Times New Roman"/>
           <w:b/>
           <w:bCs/>
           <w:sz w:val="28"/>
           <w:szCs w:val="28"/>
         </w:rPr>
-      </w:pPr>
-      <w:r>
-        <w:rPr>
-          <w:rFonts w:ascii="Times New Roman" w:hAnsi="Times New Roman" w:cs="Times New Roman"/>
-          <w:b/>
-          <w:bCs/>
-          <w:sz w:val="28"/>
-          <w:szCs w:val="28"/>
-        </w:rPr>
         <w:t xml:space="preserve">Referencias </w:t>
       </w:r>
     </w:p>
@@ -2996,38 +2993,34 @@
         <w:tabs>
           <w:tab w:val="left" w:pos="1080"/>
         </w:tabs>
-        <w:rPr>
-          <w:rFonts w:ascii="Times New Roman" w:hAnsi="Times New Roman" w:cs="Times New Roman"/>
-        </w:rPr>
-      </w:pPr>
-      <w:hyperlink r:id="rId17" w:history="1">
-        <w:r>
-          <w:rPr>
-            <w:rStyle w:val="Hipervnculo"/>
-            <w:rFonts w:ascii="Times New Roman" w:hAnsi="Times New Roman" w:cs="Times New Roman"/>
-          </w:rPr>
-          <w:t>https://docs.github.com/es/get-started/signing-up-for-github?utm_source=chatgpt.com</w:t>
-        </w:r>
-      </w:hyperlink>
+      </w:pPr>
+      <w:r>
+        <w:rPr>
+          <w:i/>
+          <w:iCs/>
+        </w:rPr>
+        <w:t>Creación de una cuenta en GitHub - Documentación de GitHub</w:t>
+      </w:r>
+      <w:r>
+        <w:t>. (s. f.-b). GitHub Docs. https://docs.github.com/es/get-started/signing-up-for-github?utm_source=chatgpt.com</w:t>
+      </w:r>
     </w:p>
     <w:p>
       <w:pPr>
         <w:tabs>
           <w:tab w:val="left" w:pos="1080"/>
         </w:tabs>
-        <w:rPr>
-          <w:rFonts w:ascii="Times New Roman" w:hAnsi="Times New Roman" w:cs="Times New Roman"/>
-        </w:rPr>
-      </w:pPr>
-      <w:hyperlink r:id="rId18" w:history="1">
-        <w:r>
-          <w:rPr>
-            <w:rStyle w:val="Hipervnculo"/>
-            <w:rFonts w:ascii="Times New Roman" w:hAnsi="Times New Roman" w:cs="Times New Roman"/>
-          </w:rPr>
-          <w:t>https://docs.github.com/es/repositories/working-with-files/managing-files/adding-a-file-to-a-repository?utm_source=chatgpt.com</w:t>
-        </w:r>
-      </w:hyperlink>
+      </w:pPr>
+      <w:r>
+        <w:rPr>
+          <w:i/>
+          <w:iCs/>
+        </w:rPr>
+        <w:t>Agregar un archivo a un repositorio - Documentación de GitHub</w:t>
+      </w:r>
+      <w:r>
+        <w:t>. (s. f.-b). GitHub Docs. https://docs.github.com/es/repositories/working-with-files/managing-files/adding-a-file-to-a-repository?utm_source=chatgpt.com</w:t>
+      </w:r>
     </w:p>
     <w:p>
       <w:pPr>
@@ -3036,28 +3029,16 @@
         </w:tabs>
         <w:rPr>
           <w:rFonts w:ascii="Times New Roman" w:hAnsi="Times New Roman" w:cs="Times New Roman"/>
-        </w:rPr>
-      </w:pPr>
-      <w:hyperlink r:id="rId19" w:history="1">
-        <w:r>
-          <w:rPr>
-            <w:rStyle w:val="Hipervnculo"/>
-            <w:rFonts w:ascii="Times New Roman" w:hAnsi="Times New Roman" w:cs="Times New Roman"/>
-          </w:rPr>
-          <w:t>https://docs.github.com/es/account-and-profile/setting-up-and-managing-your-personal-account-on-github/managing-access-to-your-personal-repositories/inviting-collaborators-to-a-personal-repository?utm_source=chatgpt.com</w:t>
-        </w:r>
-      </w:hyperlink>
-    </w:p>
-    <w:p>
-      <w:pPr>
-        <w:tabs>
-          <w:tab w:val="left" w:pos="1080"/>
-        </w:tabs>
-        <w:rPr>
-          <w:rFonts w:ascii="Times New Roman" w:hAnsi="Times New Roman" w:cs="Times New Roman"/>
           <w:u w:val="single"/>
         </w:rPr>
       </w:pPr>
+      <w:r>
+        <w:rPr>
+          <w:rFonts w:ascii="Times New Roman" w:hAnsi="Times New Roman" w:cs="Times New Roman"/>
+          <w:u w:val="single"/>
+        </w:rPr>
+        <w:t>Invitar colaboradores a un repositorio personal - Documentación de GitHub. (s. f.-b). GitHub Docs. https://docs.github.com/es/account-and-profile/setting-up-and-managing-your-personal-account-on-github/managing-access-to-your-personal-repositories/inviting-collaborators-to-a-personal-repository?utm_source=chatgpt.com</w:t>
+      </w:r>
     </w:p>
     <w:sectPr>
       <w:pgSz w:w="12240" w:h="15840"/>

</xml_diff>